<commit_message>
Adding test images and updating report
</commit_message>
<xml_diff>
--- a/Write_Up.docx
+++ b/Write_Up.docx
@@ -13,11 +13,16 @@
         <w:t>Traffic</w:t>
       </w:r>
       <w:r>
-        <w:t xml:space="preserve"> Sign Classifier</w:t>
+        <w:t xml:space="preserve"> Sign </w:t>
+      </w:r>
+      <w:proofErr w:type="spellStart"/>
+      <w:r>
+        <w:t>Classifier</w:t>
       </w:r>
       <w:r>
         <w:t>Project</w:t>
       </w:r>
+      <w:proofErr w:type="spellEnd"/>
     </w:p>
     <w:p>
       <w:r>
@@ -39,7 +44,23 @@
     </w:p>
     <w:p>
       <w:r>
-        <w:t>Subject: Writeup for CarND- Term1- P2</w:t>
+        <w:t xml:space="preserve">Subject: </w:t>
+      </w:r>
+      <w:proofErr w:type="spellStart"/>
+      <w:r>
+        <w:t>Writeup</w:t>
+      </w:r>
+      <w:proofErr w:type="spellEnd"/>
+      <w:r>
+        <w:t xml:space="preserve"> for </w:t>
+      </w:r>
+      <w:proofErr w:type="spellStart"/>
+      <w:r>
+        <w:t>CarND</w:t>
+      </w:r>
+      <w:proofErr w:type="spellEnd"/>
+      <w:r>
+        <w:t>- Term1- P2</w:t>
       </w:r>
     </w:p>
     <w:p>
@@ -64,7 +85,15 @@
         <w:t xml:space="preserve"> of this work has been</w:t>
       </w:r>
       <w:r>
-        <w:t xml:space="preserve"> to identify German traffic signs suing a convolutional neural network (CNN) approach. The python code for this project is available on github at: </w:t>
+        <w:t xml:space="preserve"> to identify German traffic signs suing a convolutional neural network (CNN) approach. The python code for this project is available on </w:t>
+      </w:r>
+      <w:proofErr w:type="spellStart"/>
+      <w:r>
+        <w:t>github</w:t>
+      </w:r>
+      <w:proofErr w:type="spellEnd"/>
+      <w:r>
+        <w:t xml:space="preserve"> at: </w:t>
       </w:r>
       <w:hyperlink r:id="rId6" w:history="1">
         <w:r>
@@ -77,14 +106,24 @@
       <w:r>
         <w:t xml:space="preserve">, which contains the </w:t>
       </w:r>
+      <w:proofErr w:type="spellStart"/>
       <w:r>
         <w:rPr>
           <w:highlight w:val="yellow"/>
         </w:rPr>
         <w:t>jupyterbook</w:t>
       </w:r>
-      <w:r>
-        <w:t xml:space="preserve"> contaiing all the source code</w:t>
+      <w:proofErr w:type="spellEnd"/>
+      <w:r>
+        <w:t xml:space="preserve"> </w:t>
+      </w:r>
+      <w:proofErr w:type="spellStart"/>
+      <w:r>
+        <w:t>contaiing</w:t>
+      </w:r>
+      <w:proofErr w:type="spellEnd"/>
+      <w:r>
+        <w:t xml:space="preserve"> all the source code</w:t>
       </w:r>
     </w:p>
     <w:p>
@@ -186,10 +225,7 @@
         <w:t>Traffic</w:t>
       </w:r>
       <w:r>
-        <w:t xml:space="preserve"> Sign</w:t>
-      </w:r>
-      <w:r>
-        <w:t>s- Data Visualization</w:t>
+        <w:t xml:space="preserve"> Signs- Data Visualization</w:t>
       </w:r>
     </w:p>
     <w:p/>
@@ -415,66 +451,49 @@
     </w:p>
     <w:p>
       <w:r>
-        <w:t>However, a modified 32 by 32 bit RGB collection of images has been provided in the project repository as a pickled dataset. In the first cell of the project jupyter book. The data is ‘unpickled’ and three datasets namely training, validation and test sets are obtained. There are a total of 51389 images from 43 classes. The image breakdown is:</w:t>
-      </w:r>
-    </w:p>
-    <w:p>
-      <w:r>
-        <w:t xml:space="preserve">Number of training </w:t>
-      </w:r>
-      <w:r>
-        <w:t>samples</w:t>
-      </w:r>
-      <w:r>
-        <w:t xml:space="preserve"> = 34799</w:t>
-      </w:r>
-    </w:p>
-    <w:p>
-      <w:r>
-        <w:t xml:space="preserve">Number of </w:t>
-      </w:r>
-      <w:r>
-        <w:t>validation</w:t>
-      </w:r>
-      <w:r>
-        <w:t xml:space="preserve"> </w:t>
-      </w:r>
-      <w:r>
-        <w:t>samples</w:t>
-      </w:r>
-      <w:r>
-        <w:t xml:space="preserve"> = 4410</w:t>
-      </w:r>
-    </w:p>
-    <w:p>
-      <w:r>
-        <w:t xml:space="preserve">Number of testing </w:t>
-      </w:r>
-      <w:r>
-        <w:t>samples</w:t>
-      </w:r>
-      <w:r>
-        <w:t xml:space="preserve"> = 12630</w:t>
-      </w:r>
-    </w:p>
-    <w:p>
-      <w:r>
-        <w:t>Each image is RGB with dimensions</w:t>
-      </w:r>
-      <w:r>
-        <w:t xml:space="preserve"> (32, 32, 3)</w:t>
-      </w:r>
-      <w:r>
-        <w:t>.</w:t>
+        <w:t>However, a modified 32 by 32 bit RGB collection of images has been provided in the project repository as a pickled dataset. In the first cell of the project jupyter book. The data is ‘</w:t>
+      </w:r>
+      <w:proofErr w:type="spellStart"/>
+      <w:r>
+        <w:t>unpickled</w:t>
+      </w:r>
+      <w:proofErr w:type="spellEnd"/>
+      <w:r>
+        <w:t>’ and three datasets namely training, validation and test sets are obtained. There are a total of 51389 images from 43 classes. The image breakdown is:</w:t>
+      </w:r>
+    </w:p>
+    <w:p>
+      <w:r>
+        <w:t>Number of training samples = 34799</w:t>
+      </w:r>
+    </w:p>
+    <w:p>
+      <w:r>
+        <w:t>Number of validation samples = 4410</w:t>
+      </w:r>
+    </w:p>
+    <w:p>
+      <w:r>
+        <w:t>Number of testing samples = 12630</w:t>
+      </w:r>
+    </w:p>
+    <w:p>
+      <w:r>
+        <w:t xml:space="preserve">Each image is RGB with dimensions (32, 32, </w:t>
+      </w:r>
+      <w:proofErr w:type="gramStart"/>
+      <w:r>
+        <w:t>3</w:t>
+      </w:r>
+      <w:proofErr w:type="gramEnd"/>
+      <w:r>
+        <w:t>).</w:t>
       </w:r>
     </w:p>
     <w:p>
       <w:r>
         <w:lastRenderedPageBreak/>
-        <w:t>Number of classes = 43</w:t>
-      </w:r>
-      <w:r>
-        <w:t xml:space="preserve">. </w:t>
+        <w:t xml:space="preserve">Number of classes = 43. </w:t>
       </w:r>
     </w:p>
     <w:p>
@@ -657,7 +676,23 @@
         <w:t>As this training dataset (TD) contains RGB image, there is a case to convert it to grayscale, as it is easier to detect edges as observed in Project 1 of the term. However, traffic signs’ color often give a strong indication and training the CNN to detect colors will be beneficial. Hence, the TD is left as RGB. There is a</w:t>
       </w:r>
       <w:r>
-        <w:t xml:space="preserve"> case to change the dataset to also contain a grayscale layer to aid training on both edges and colors, which will change the image dimensions to (32,32,4). However, this has not been implemented. In fact, the only pre-processing done to the images is to limit pixel values each of R,G, and B channel between -1 and 1. This is done by subtracting 128 from each pixel and dividing by 128. </w:t>
+        <w:t xml:space="preserve"> case to change the dataset to also contain a grayscale layer to aid training on both edges and colors, which will change the image dimensions to (32</w:t>
+      </w:r>
+      <w:proofErr w:type="gramStart"/>
+      <w:r>
+        <w:t>,32,4</w:t>
+      </w:r>
+      <w:proofErr w:type="gramEnd"/>
+      <w:r>
+        <w:t>). However, this has not been implemented. In fact, the only pre-processing done to the images is to limit pixel values each of R</w:t>
+      </w:r>
+      <w:proofErr w:type="gramStart"/>
+      <w:r>
+        <w:t>,G</w:t>
+      </w:r>
+      <w:proofErr w:type="gramEnd"/>
+      <w:r>
+        <w:t xml:space="preserve">, and B channel between -1 and 1. This is done by subtracting 128 from each pixel and dividing by 128. </w:t>
       </w:r>
       <w:r>
         <w:t xml:space="preserve">Figure 3 shows before and after effects of such a normalization. </w:t>
@@ -816,7 +851,39 @@
     </w:p>
     <w:p>
       <w:r>
-        <w:t>The model used to for training GTS is the famous LeNet model [1]. The reason for choosing this model has been its simplicity, and also the fact that it has worked well with other datasets such MNIST. Simpler models based on deep neural networks with one or two layers might have resulted in more hit and trial which would have increased the hyper-parameters list. More deeper networks such as AlexNet [2] would have been too complicated for TD with relatively few classes. The architecture of the LeNet model is shown in Table 1.</w:t>
+        <w:t xml:space="preserve">The model used to for training GTS is the famous </w:t>
+      </w:r>
+      <w:proofErr w:type="spellStart"/>
+      <w:r>
+        <w:t>LeNet</w:t>
+      </w:r>
+      <w:proofErr w:type="spellEnd"/>
+      <w:r>
+        <w:t xml:space="preserve"> model [1]. The reason for choosing this model has been its simplicity, and also the fact that it has worked well with other datasets such MNIST. Simpler models based on deep neural networks with one or two layers might have resulted in more hit and trial which would have increased the hyper-parameters list. </w:t>
+      </w:r>
+      <w:proofErr w:type="gramStart"/>
+      <w:r>
+        <w:t>More deeper</w:t>
+      </w:r>
+      <w:proofErr w:type="gramEnd"/>
+      <w:r>
+        <w:t xml:space="preserve"> networks such as </w:t>
+      </w:r>
+      <w:proofErr w:type="spellStart"/>
+      <w:r>
+        <w:t>AlexNet</w:t>
+      </w:r>
+      <w:proofErr w:type="spellEnd"/>
+      <w:r>
+        <w:t xml:space="preserve"> [2] would have been too complicated for TD with relatively few classes. The architecture of the </w:t>
+      </w:r>
+      <w:proofErr w:type="spellStart"/>
+      <w:r>
+        <w:t>LeNet</w:t>
+      </w:r>
+      <w:proofErr w:type="spellEnd"/>
+      <w:r>
+        <w:t xml:space="preserve"> model is shown in Table 1.</w:t>
       </w:r>
     </w:p>
     <w:p>
@@ -938,22 +1005,7 @@
           </w:tcPr>
           <w:p>
             <w:r>
-              <w:t xml:space="preserve">28 </w:t>
-            </w:r>
-            <w:r>
-              <w:t>x</w:t>
-            </w:r>
-            <w:r>
-              <w:t xml:space="preserve">28 </w:t>
-            </w:r>
-            <w:r>
-              <w:t>x</w:t>
-            </w:r>
-            <w:r>
-              <w:t xml:space="preserve"> </w:t>
-            </w:r>
-            <w:r>
-              <w:t>6</w:t>
+              <w:t>28 x28 x 6</w:t>
             </w:r>
           </w:p>
         </w:tc>
@@ -974,9 +1026,11 @@
             <w:tcW w:w="3021" w:type="dxa"/>
           </w:tcPr>
           <w:p>
+            <w:proofErr w:type="spellStart"/>
             <w:r>
               <w:t>Relu</w:t>
             </w:r>
+            <w:proofErr w:type="spellEnd"/>
           </w:p>
         </w:tc>
       </w:tr>
@@ -997,13 +1051,7 @@
           </w:tcPr>
           <w:p>
             <w:r>
-              <w:t xml:space="preserve">2 </w:t>
-            </w:r>
-            <w:r>
-              <w:t>x</w:t>
-            </w:r>
-            <w:r>
-              <w:t>2 with stride of 2</w:t>
+              <w:t>2 x2 with stride of 2</w:t>
             </w:r>
           </w:p>
         </w:tc>
@@ -1057,22 +1105,7 @@
           </w:tcPr>
           <w:p>
             <w:r>
-              <w:t>14</w:t>
-            </w:r>
-            <w:r>
-              <w:t>x</w:t>
-            </w:r>
-            <w:r>
-              <w:t xml:space="preserve">14 </w:t>
-            </w:r>
-            <w:r>
-              <w:t>x</w:t>
-            </w:r>
-            <w:r>
-              <w:t xml:space="preserve"> </w:t>
-            </w:r>
-            <w:r>
-              <w:t>6</w:t>
+              <w:t>14x14 x 6</w:t>
             </w:r>
           </w:p>
         </w:tc>
@@ -1116,22 +1149,7 @@
           </w:tcPr>
           <w:p>
             <w:r>
-              <w:t xml:space="preserve">10 </w:t>
-            </w:r>
-            <w:r>
-              <w:t>x</w:t>
-            </w:r>
-            <w:r>
-              <w:t xml:space="preserve">10 </w:t>
-            </w:r>
-            <w:r>
-              <w:t>x</w:t>
-            </w:r>
-            <w:r>
-              <w:t xml:space="preserve"> 1</w:t>
-            </w:r>
-            <w:r>
-              <w:t>6</w:t>
+              <w:t>10 x10 x 16</w:t>
             </w:r>
           </w:p>
         </w:tc>
@@ -1152,9 +1170,11 @@
             <w:tcW w:w="3021" w:type="dxa"/>
           </w:tcPr>
           <w:p>
+            <w:proofErr w:type="spellStart"/>
             <w:r>
               <w:t>Relu</w:t>
             </w:r>
+            <w:proofErr w:type="spellEnd"/>
           </w:p>
         </w:tc>
       </w:tr>
@@ -1175,13 +1195,7 @@
           </w:tcPr>
           <w:p>
             <w:r>
-              <w:t xml:space="preserve">2 </w:t>
-            </w:r>
-            <w:r>
-              <w:t>x</w:t>
-            </w:r>
-            <w:r>
-              <w:t>2 with stride of 2</w:t>
+              <w:t>2 x2 with stride of 2</w:t>
             </w:r>
           </w:p>
         </w:tc>
@@ -1235,10 +1249,7 @@
           </w:tcPr>
           <w:p>
             <w:r>
-              <w:t>5 x 5 x 16</w:t>
-            </w:r>
-            <w:r>
-              <w:t xml:space="preserve"> (flattened to 400)</w:t>
+              <w:t>5 x 5 x 16 (flattened to 400)</w:t>
             </w:r>
           </w:p>
         </w:tc>
@@ -1281,9 +1292,11 @@
             <w:tcW w:w="3021" w:type="dxa"/>
           </w:tcPr>
           <w:p>
+            <w:proofErr w:type="spellStart"/>
             <w:r>
               <w:t>Relu</w:t>
             </w:r>
+            <w:proofErr w:type="spellEnd"/>
           </w:p>
         </w:tc>
       </w:tr>
@@ -1379,9 +1392,11 @@
             <w:tcW w:w="3021" w:type="dxa"/>
           </w:tcPr>
           <w:p>
+            <w:proofErr w:type="spellStart"/>
             <w:r>
               <w:t>Relu</w:t>
             </w:r>
+            <w:proofErr w:type="spellEnd"/>
           </w:p>
         </w:tc>
       </w:tr>
@@ -1455,9 +1470,11 @@
             <w:tcW w:w="3021" w:type="dxa"/>
           </w:tcPr>
           <w:p>
+            <w:proofErr w:type="spellStart"/>
             <w:r>
               <w:t>Relu</w:t>
             </w:r>
+            <w:proofErr w:type="spellEnd"/>
           </w:p>
         </w:tc>
       </w:tr>
@@ -1479,13 +1496,21 @@
     </w:p>
     <w:p>
       <w:r>
-        <w:t>This choice has been made to reduce the hyperparam</w:t>
+        <w:t xml:space="preserve">This choice has been made to reduce the </w:t>
+      </w:r>
+      <w:proofErr w:type="spellStart"/>
+      <w:r>
+        <w:t>hyperparam</w:t>
       </w:r>
       <w:r>
         <w:t>e</w:t>
       </w:r>
       <w:r>
-        <w:t xml:space="preserve">ters as learning rate for the Adam optimizer can be left untouched. Other optimizers such as gradient descent or stochastic gradient descent would </w:t>
+        <w:t>ters</w:t>
+      </w:r>
+      <w:proofErr w:type="spellEnd"/>
+      <w:r>
+        <w:t xml:space="preserve"> as learning rate for the Adam optimizer can be left untouched. Other optimizers such as gradient descent or stochastic gradient descent would </w:t>
       </w:r>
       <w:r>
         <w:t>affect performance</w:t>
@@ -1521,7 +1546,15 @@
         <w:t xml:space="preserve">atch sizes has been left open to investigate at this moment.  </w:t>
       </w:r>
       <w:r>
-        <w:t>Figure 4, 5,6 show the accuracy and loss for training and validation datasets, using batch sizes of 64,128, and 256.</w:t>
+        <w:t>Figure 4, 5</w:t>
+      </w:r>
+      <w:proofErr w:type="gramStart"/>
+      <w:r>
+        <w:t>,6</w:t>
+      </w:r>
+      <w:proofErr w:type="gramEnd"/>
+      <w:r>
+        <w:t xml:space="preserve"> show the accuracy and loss for training and validation datasets, using batch sizes of 64,128, and 256.</w:t>
       </w:r>
       <w:r>
         <w:t xml:space="preserve"> What can be seen form these figures it that all three batch sizes lead to a validation accuracy above 95%. However, there are obvious signs of overfitting, as accuracies for all batch sizes have sharp increases. </w:t>
@@ -1810,10 +1843,7 @@
         <w:fldChar w:fldCharType="end"/>
       </w:r>
       <w:r>
-        <w:t xml:space="preserve">: </w:t>
-      </w:r>
-      <w:r>
-        <w:t>Accuracy and loss plots for b</w:t>
+        <w:t>: Accuracy and loss plots for b</w:t>
       </w:r>
       <w:r>
         <w:t>atch size 128</w:t>
@@ -1976,7 +2006,15 @@
     <w:p>
       <w:r>
         <w:lastRenderedPageBreak/>
-        <w:t xml:space="preserve">To avoid overfitting, two techniques have been employed. Firstly data augmentation is employed to increase number of images for training. Moreover, dropoff of 50% is introduced on the last two fully connected layers. The rest of the analysis is present in the </w:t>
+        <w:t xml:space="preserve">To avoid overfitting, two techniques have been employed. Firstly data augmentation is employed to increase number of images for training. Moreover, </w:t>
+      </w:r>
+      <w:proofErr w:type="spellStart"/>
+      <w:r>
+        <w:t>dropoff</w:t>
+      </w:r>
+      <w:proofErr w:type="spellEnd"/>
+      <w:r>
+        <w:t xml:space="preserve"> of 50% is introduced on the last two fully connected layers. The rest of the analysis is present in the </w:t>
       </w:r>
       <w:r>
         <w:rPr>
@@ -2001,12 +2039,364 @@
       <w:r>
         <w:t xml:space="preserve">Various </w:t>
       </w:r>
+      <w:r>
+        <w:t xml:space="preserve">libraries are present on the internet which can augment images. For this work, the image augmentation library at [3] is used. This library can rotate images randomly within a specified range and then applies affine shear transformation and translation of pixel values. At the end, random brightness levels are added to each image. The details are available at [3]. </w:t>
+      </w:r>
+      <w:r>
+        <w:t xml:space="preserve">To account for different number of images per class in TD, in the cell </w:t>
+      </w:r>
+      <w:proofErr w:type="spellStart"/>
+      <w:r>
+        <w:rPr>
+          <w:highlight w:val="yellow"/>
+        </w:rPr>
+        <w:t>xy</w:t>
+      </w:r>
+      <w:proofErr w:type="spellEnd"/>
+      <w:r>
+        <w:t xml:space="preserve">, at first it is determined that how many new images per class should be added. Then data augmentation is applied on randomly selected images of a class.  The overall number of training data is extended </w:t>
+      </w:r>
+      <w:r>
+        <w:t xml:space="preserve">from </w:t>
+      </w:r>
+      <w:r>
+        <w:t>34799 to</w:t>
+      </w:r>
+      <w:r>
+        <w:t xml:space="preserve"> 755</w:t>
+      </w:r>
+      <w:r>
+        <w:t xml:space="preserve">00.  </w:t>
+      </w:r>
+    </w:p>
+    <w:p>
+      <w:pPr>
+        <w:pStyle w:val="berschrift1"/>
+      </w:pPr>
+      <w:r>
+        <w:t>Training the Model</w:t>
+      </w:r>
+      <w:r>
+        <w:t xml:space="preserve"> on Augmented Data</w:t>
+      </w:r>
+    </w:p>
+    <w:p>
+      <w:r>
+        <w:t>The augmented and original TD are combined, pre-processed, and then fed through the model.</w:t>
+      </w:r>
     </w:p>
     <w:p/>
     <w:p>
       <w:pPr>
+        <w:pStyle w:val="berschrift1"/>
+      </w:pPr>
+      <w:r>
+        <w:t xml:space="preserve">Adding </w:t>
+      </w:r>
+      <w:proofErr w:type="gramStart"/>
+      <w:r>
+        <w:t>New</w:t>
+      </w:r>
+      <w:proofErr w:type="gramEnd"/>
+      <w:r>
+        <w:t xml:space="preserve"> images from Web</w:t>
+      </w:r>
+    </w:p>
+    <w:p/>
+    <w:p>
+      <w:pPr>
+        <w:rPr>
+          <w:lang w:val="de-DE"/>
+        </w:rPr>
+      </w:pPr>
+      <w:r>
+        <w:t>5 new images are added from Internet which are shown below</w:t>
+      </w:r>
+      <w:r>
+        <w:rPr>
+          <w:noProof/>
+          <w:lang w:val="de-DE" w:eastAsia="de-DE"/>
+        </w:rPr>
+        <w:drawing>
+          <wp:inline distT="0" distB="0" distL="0" distR="0">
+            <wp:extent cx="2857500" cy="1600200"/>
+            <wp:effectExtent l="0" t="0" r="0" b="0"/>
+            <wp:docPr id="1" name="Grafik 1" descr="C:\Users\iiss\Desktop\images2\1.jpg"/>
+            <wp:cNvGraphicFramePr>
+              <a:graphicFrameLocks xmlns:a="http://schemas.openxmlformats.org/drawingml/2006/main" noChangeAspect="1"/>
+            </wp:cNvGraphicFramePr>
+            <a:graphic xmlns:a="http://schemas.openxmlformats.org/drawingml/2006/main">
+              <a:graphicData uri="http://schemas.openxmlformats.org/drawingml/2006/picture">
+                <pic:pic xmlns:pic="http://schemas.openxmlformats.org/drawingml/2006/picture">
+                  <pic:nvPicPr>
+                    <pic:cNvPr id="0" name="Picture 1" descr="C:\Users\iiss\Desktop\images2\1.jpg"/>
+                    <pic:cNvPicPr>
+                      <a:picLocks noChangeAspect="1" noChangeArrowheads="1"/>
+                    </pic:cNvPicPr>
+                  </pic:nvPicPr>
+                  <pic:blipFill>
+                    <a:blip r:embed="rId21">
+                      <a:extLst>
+                        <a:ext uri="{28A0092B-C50C-407E-A947-70E740481C1C}">
+                          <a14:useLocalDpi xmlns:a14="http://schemas.microsoft.com/office/drawing/2010/main" val="0"/>
+                        </a:ext>
+                      </a:extLst>
+                    </a:blip>
+                    <a:srcRect/>
+                    <a:stretch>
+                      <a:fillRect/>
+                    </a:stretch>
+                  </pic:blipFill>
+                  <pic:spPr bwMode="auto">
+                    <a:xfrm>
+                      <a:off x="0" y="0"/>
+                      <a:ext cx="2857500" cy="1600200"/>
+                    </a:xfrm>
+                    <a:prstGeom prst="rect">
+                      <a:avLst/>
+                    </a:prstGeom>
+                    <a:noFill/>
+                    <a:ln>
+                      <a:noFill/>
+                    </a:ln>
+                  </pic:spPr>
+                </pic:pic>
+              </a:graphicData>
+            </a:graphic>
+          </wp:inline>
+        </w:drawing>
+      </w:r>
+      <w:r>
+        <w:rPr>
+          <w:noProof/>
+          <w:lang w:val="de-DE" w:eastAsia="de-DE"/>
+        </w:rPr>
+        <w:drawing>
+          <wp:inline distT="0" distB="0" distL="0" distR="0">
+            <wp:extent cx="685800" cy="676275"/>
+            <wp:effectExtent l="0" t="0" r="0" b="9525"/>
+            <wp:docPr id="3" name="Grafik 3" descr="C:\Users\iiss\Desktop\images2\2.jpg"/>
+            <wp:cNvGraphicFramePr>
+              <a:graphicFrameLocks xmlns:a="http://schemas.openxmlformats.org/drawingml/2006/main" noChangeAspect="1"/>
+            </wp:cNvGraphicFramePr>
+            <a:graphic xmlns:a="http://schemas.openxmlformats.org/drawingml/2006/main">
+              <a:graphicData uri="http://schemas.openxmlformats.org/drawingml/2006/picture">
+                <pic:pic xmlns:pic="http://schemas.openxmlformats.org/drawingml/2006/picture">
+                  <pic:nvPicPr>
+                    <pic:cNvPr id="0" name="Picture 2" descr="C:\Users\iiss\Desktop\images2\2.jpg"/>
+                    <pic:cNvPicPr>
+                      <a:picLocks noChangeAspect="1" noChangeArrowheads="1"/>
+                    </pic:cNvPicPr>
+                  </pic:nvPicPr>
+                  <pic:blipFill>
+                    <a:blip r:embed="rId22">
+                      <a:extLst>
+                        <a:ext uri="{28A0092B-C50C-407E-A947-70E740481C1C}">
+                          <a14:useLocalDpi xmlns:a14="http://schemas.microsoft.com/office/drawing/2010/main" val="0"/>
+                        </a:ext>
+                      </a:extLst>
+                    </a:blip>
+                    <a:srcRect/>
+                    <a:stretch>
+                      <a:fillRect/>
+                    </a:stretch>
+                  </pic:blipFill>
+                  <pic:spPr bwMode="auto">
+                    <a:xfrm>
+                      <a:off x="0" y="0"/>
+                      <a:ext cx="685800" cy="676275"/>
+                    </a:xfrm>
+                    <a:prstGeom prst="rect">
+                      <a:avLst/>
+                    </a:prstGeom>
+                    <a:noFill/>
+                    <a:ln>
+                      <a:noFill/>
+                    </a:ln>
+                  </pic:spPr>
+                </pic:pic>
+              </a:graphicData>
+            </a:graphic>
+          </wp:inline>
+        </w:drawing>
+      </w:r>
+      <w:r>
+        <w:rPr>
+          <w:noProof/>
+          <w:lang w:val="de-DE" w:eastAsia="de-DE"/>
+        </w:rPr>
+        <w:drawing>
+          <wp:inline distT="0" distB="0" distL="0" distR="0">
+            <wp:extent cx="2057400" cy="2219325"/>
+            <wp:effectExtent l="0" t="0" r="0" b="9525"/>
+            <wp:docPr id="4" name="Grafik 4" descr="C:\Users\iiss\Desktop\images2\3.jpg"/>
+            <wp:cNvGraphicFramePr>
+              <a:graphicFrameLocks xmlns:a="http://schemas.openxmlformats.org/drawingml/2006/main" noChangeAspect="1"/>
+            </wp:cNvGraphicFramePr>
+            <a:graphic xmlns:a="http://schemas.openxmlformats.org/drawingml/2006/main">
+              <a:graphicData uri="http://schemas.openxmlformats.org/drawingml/2006/picture">
+                <pic:pic xmlns:pic="http://schemas.openxmlformats.org/drawingml/2006/picture">
+                  <pic:nvPicPr>
+                    <pic:cNvPr id="0" name="Picture 3" descr="C:\Users\iiss\Desktop\images2\3.jpg"/>
+                    <pic:cNvPicPr>
+                      <a:picLocks noChangeAspect="1" noChangeArrowheads="1"/>
+                    </pic:cNvPicPr>
+                  </pic:nvPicPr>
+                  <pic:blipFill>
+                    <a:blip r:embed="rId23">
+                      <a:extLst>
+                        <a:ext uri="{28A0092B-C50C-407E-A947-70E740481C1C}">
+                          <a14:useLocalDpi xmlns:a14="http://schemas.microsoft.com/office/drawing/2010/main" val="0"/>
+                        </a:ext>
+                      </a:extLst>
+                    </a:blip>
+                    <a:srcRect/>
+                    <a:stretch>
+                      <a:fillRect/>
+                    </a:stretch>
+                  </pic:blipFill>
+                  <pic:spPr bwMode="auto">
+                    <a:xfrm>
+                      <a:off x="0" y="0"/>
+                      <a:ext cx="2057400" cy="2219325"/>
+                    </a:xfrm>
+                    <a:prstGeom prst="rect">
+                      <a:avLst/>
+                    </a:prstGeom>
+                    <a:noFill/>
+                    <a:ln>
+                      <a:noFill/>
+                    </a:ln>
+                  </pic:spPr>
+                </pic:pic>
+              </a:graphicData>
+            </a:graphic>
+          </wp:inline>
+        </w:drawing>
+      </w:r>
+      <w:r>
+        <w:rPr>
+          <w:noProof/>
+          <w:lang w:val="de-DE" w:eastAsia="de-DE"/>
+        </w:rPr>
+        <w:drawing>
+          <wp:inline distT="0" distB="0" distL="0" distR="0">
+            <wp:extent cx="2619375" cy="1743075"/>
+            <wp:effectExtent l="0" t="0" r="9525" b="9525"/>
+            <wp:docPr id="11" name="Grafik 11" descr="C:\Users\iiss\Desktop\images2\4.jpg"/>
+            <wp:cNvGraphicFramePr>
+              <a:graphicFrameLocks xmlns:a="http://schemas.openxmlformats.org/drawingml/2006/main" noChangeAspect="1"/>
+            </wp:cNvGraphicFramePr>
+            <a:graphic xmlns:a="http://schemas.openxmlformats.org/drawingml/2006/main">
+              <a:graphicData uri="http://schemas.openxmlformats.org/drawingml/2006/picture">
+                <pic:pic xmlns:pic="http://schemas.openxmlformats.org/drawingml/2006/picture">
+                  <pic:nvPicPr>
+                    <pic:cNvPr id="0" name="Picture 4" descr="C:\Users\iiss\Desktop\images2\4.jpg"/>
+                    <pic:cNvPicPr>
+                      <a:picLocks noChangeAspect="1" noChangeArrowheads="1"/>
+                    </pic:cNvPicPr>
+                  </pic:nvPicPr>
+                  <pic:blipFill>
+                    <a:blip r:embed="rId24">
+                      <a:extLst>
+                        <a:ext uri="{28A0092B-C50C-407E-A947-70E740481C1C}">
+                          <a14:useLocalDpi xmlns:a14="http://schemas.microsoft.com/office/drawing/2010/main" val="0"/>
+                        </a:ext>
+                      </a:extLst>
+                    </a:blip>
+                    <a:srcRect/>
+                    <a:stretch>
+                      <a:fillRect/>
+                    </a:stretch>
+                  </pic:blipFill>
+                  <pic:spPr bwMode="auto">
+                    <a:xfrm>
+                      <a:off x="0" y="0"/>
+                      <a:ext cx="2619375" cy="1743075"/>
+                    </a:xfrm>
+                    <a:prstGeom prst="rect">
+                      <a:avLst/>
+                    </a:prstGeom>
+                    <a:noFill/>
+                    <a:ln>
+                      <a:noFill/>
+                    </a:ln>
+                  </pic:spPr>
+                </pic:pic>
+              </a:graphicData>
+            </a:graphic>
+          </wp:inline>
+        </w:drawing>
+      </w:r>
+      <w:r>
+        <w:rPr>
+          <w:noProof/>
+          <w:lang w:val="de-DE" w:eastAsia="de-DE"/>
+        </w:rPr>
+        <w:drawing>
+          <wp:inline distT="0" distB="0" distL="0" distR="0">
+            <wp:extent cx="2619375" cy="1743075"/>
+            <wp:effectExtent l="0" t="0" r="9525" b="9525"/>
+            <wp:docPr id="12" name="Grafik 12" descr="C:\Users\iiss\Desktop\images2\5.jpg"/>
+            <wp:cNvGraphicFramePr>
+              <a:graphicFrameLocks xmlns:a="http://schemas.openxmlformats.org/drawingml/2006/main" noChangeAspect="1"/>
+            </wp:cNvGraphicFramePr>
+            <a:graphic xmlns:a="http://schemas.openxmlformats.org/drawingml/2006/main">
+              <a:graphicData uri="http://schemas.openxmlformats.org/drawingml/2006/picture">
+                <pic:pic xmlns:pic="http://schemas.openxmlformats.org/drawingml/2006/picture">
+                  <pic:nvPicPr>
+                    <pic:cNvPr id="0" name="Picture 5" descr="C:\Users\iiss\Desktop\images2\5.jpg"/>
+                    <pic:cNvPicPr>
+                      <a:picLocks noChangeAspect="1" noChangeArrowheads="1"/>
+                    </pic:cNvPicPr>
+                  </pic:nvPicPr>
+                  <pic:blipFill>
+                    <a:blip r:embed="rId25">
+                      <a:extLst>
+                        <a:ext uri="{28A0092B-C50C-407E-A947-70E740481C1C}">
+                          <a14:useLocalDpi xmlns:a14="http://schemas.microsoft.com/office/drawing/2010/main" val="0"/>
+                        </a:ext>
+                      </a:extLst>
+                    </a:blip>
+                    <a:srcRect/>
+                    <a:stretch>
+                      <a:fillRect/>
+                    </a:stretch>
+                  </pic:blipFill>
+                  <pic:spPr bwMode="auto">
+                    <a:xfrm>
+                      <a:off x="0" y="0"/>
+                      <a:ext cx="2619375" cy="1743075"/>
+                    </a:xfrm>
+                    <a:prstGeom prst="rect">
+                      <a:avLst/>
+                    </a:prstGeom>
+                    <a:noFill/>
+                    <a:ln>
+                      <a:noFill/>
+                    </a:ln>
+                  </pic:spPr>
+                </pic:pic>
+              </a:graphicData>
+            </a:graphic>
+          </wp:inline>
+        </w:drawing>
+      </w:r>
+    </w:p>
+    <w:p/>
+    <w:p>
+      <w:pPr>
         <w:keepNext/>
       </w:pPr>
+      <w:r>
+        <w:lastRenderedPageBreak/>
+        <w:t xml:space="preserve">The accuracy on these images and the predicted probabilities are summarized </w:t>
+      </w:r>
+      <w:bookmarkStart w:id="0" w:name="_GoBack"/>
+      <w:bookmarkEnd w:id="0"/>
+      <w:r>
+        <w:t>below.</w:t>
+      </w:r>
     </w:p>
     <w:p>
       <w:pPr>
@@ -2026,8 +2416,6 @@
       <w:r>
         <w:t>Introduction of New Images and their Identification</w:t>
       </w:r>
-      <w:bookmarkStart w:id="0" w:name="_GoBack"/>
-      <w:bookmarkEnd w:id="0"/>
     </w:p>
     <w:p/>
     <w:p>
@@ -2045,6 +2433,7 @@
       <w:r>
         <w:t xml:space="preserve">The code for visualizing layers of the CNN is shown in </w:t>
       </w:r>
+      <w:proofErr w:type="gramStart"/>
       <w:r>
         <w:rPr>
           <w:highlight w:val="yellow"/>
@@ -2052,7 +2441,11 @@
         <w:t>Cell</w:t>
       </w:r>
       <w:r>
-        <w:t xml:space="preserve"> . </w:t>
+        <w:t xml:space="preserve"> .</w:t>
+      </w:r>
+      <w:proofErr w:type="gramEnd"/>
+      <w:r>
+        <w:t xml:space="preserve"> </w:t>
       </w:r>
       <w:r>
         <w:rPr>
@@ -2070,7 +2463,15 @@
         <w:t>figures Y and Z</w:t>
       </w:r>
       <w:r>
-        <w:t xml:space="preserve"> are the outputs from the convolutions layers having depths of  6 and 16 each. Here it can be seen that the first layer can detect different edges in the figure while the batch of filters in the next layer collect more features about the yield sign, and pass it onto the next layers which flattens the information and eventually leads to image detection. </w:t>
+        <w:t xml:space="preserve"> are the outputs from the convolutions layers having depths </w:t>
+      </w:r>
+      <w:proofErr w:type="gramStart"/>
+      <w:r>
+        <w:t>of  6</w:t>
+      </w:r>
+      <w:proofErr w:type="gramEnd"/>
+      <w:r>
+        <w:t xml:space="preserve"> and 16 each. Here it can be seen that the first layer can detect different edges in the figure while the batch of filters in the next layer collect more features about the yield sign, and pass it onto the next layers which flattens the information and eventually leads to image detection. </w:t>
       </w:r>
     </w:p>
     <w:p>
@@ -2100,7 +2501,7 @@
                     </pic:cNvPicPr>
                   </pic:nvPicPr>
                   <pic:blipFill>
-                    <a:blip r:embed="rId21">
+                    <a:blip r:embed="rId26">
                       <a:extLst>
                         <a:ext uri="{28A0092B-C50C-407E-A947-70E740481C1C}">
                           <a14:useLocalDpi xmlns:a14="http://schemas.microsoft.com/office/drawing/2010/main" val="0"/>
@@ -2200,7 +2601,7 @@
                     </pic:cNvPicPr>
                   </pic:nvPicPr>
                   <pic:blipFill>
-                    <a:blip r:embed="rId22">
+                    <a:blip r:embed="rId27">
                       <a:extLst>
                         <a:ext uri="{28A0092B-C50C-407E-A947-70E740481C1C}">
                           <a14:useLocalDpi xmlns:a14="http://schemas.microsoft.com/office/drawing/2010/main" val="0"/>
@@ -2293,7 +2694,7 @@
                     </pic:cNvPicPr>
                   </pic:nvPicPr>
                   <pic:blipFill>
-                    <a:blip r:embed="rId23" cstate="print">
+                    <a:blip r:embed="rId28" cstate="print">
                       <a:extLst>
                         <a:ext uri="{28A0092B-C50C-407E-A947-70E740481C1C}">
                           <a14:useLocalDpi xmlns:a14="http://schemas.microsoft.com/office/drawing/2010/main" val="0"/>
@@ -2377,8 +2778,9 @@
           <w:szCs w:val="27"/>
           <w:shd w:val="clear" w:color="auto" w:fill="FFFFFF"/>
         </w:rPr>
-        <w:t xml:space="preserve">[1]  </w:t>
-      </w:r>
+        <w:t>[1</w:t>
+      </w:r>
+      <w:proofErr w:type="gramStart"/>
       <w:r>
         <w:rPr>
           <w:color w:val="000000"/>
@@ -2386,7 +2788,107 @@
           <w:szCs w:val="27"/>
           <w:shd w:val="clear" w:color="auto" w:fill="FFFFFF"/>
         </w:rPr>
-        <w:t>Y. LeCun, L. Bottou, Y. Bengio, and P. Haffner. Gradient-based learning applied to document recognition.</w:t>
+        <w:t>]  Y</w:t>
+      </w:r>
+      <w:proofErr w:type="gramEnd"/>
+      <w:r>
+        <w:rPr>
+          <w:color w:val="000000"/>
+          <w:sz w:val="27"/>
+          <w:szCs w:val="27"/>
+          <w:shd w:val="clear" w:color="auto" w:fill="FFFFFF"/>
+        </w:rPr>
+        <w:t>. </w:t>
+      </w:r>
+      <w:proofErr w:type="spellStart"/>
+      <w:r>
+        <w:rPr>
+          <w:color w:val="000000"/>
+          <w:sz w:val="27"/>
+          <w:szCs w:val="27"/>
+          <w:shd w:val="clear" w:color="auto" w:fill="FFFFFF"/>
+        </w:rPr>
+        <w:t>LeCun</w:t>
+      </w:r>
+      <w:proofErr w:type="spellEnd"/>
+      <w:r>
+        <w:rPr>
+          <w:color w:val="000000"/>
+          <w:sz w:val="27"/>
+          <w:szCs w:val="27"/>
+          <w:shd w:val="clear" w:color="auto" w:fill="FFFFFF"/>
+        </w:rPr>
+        <w:t>, L. </w:t>
+      </w:r>
+      <w:proofErr w:type="spellStart"/>
+      <w:r>
+        <w:rPr>
+          <w:color w:val="000000"/>
+          <w:sz w:val="27"/>
+          <w:szCs w:val="27"/>
+          <w:shd w:val="clear" w:color="auto" w:fill="FFFFFF"/>
+        </w:rPr>
+        <w:t>Bottou</w:t>
+      </w:r>
+      <w:proofErr w:type="spellEnd"/>
+      <w:r>
+        <w:rPr>
+          <w:color w:val="000000"/>
+          <w:sz w:val="27"/>
+          <w:szCs w:val="27"/>
+          <w:shd w:val="clear" w:color="auto" w:fill="FFFFFF"/>
+        </w:rPr>
+        <w:t>, Y. </w:t>
+      </w:r>
+      <w:proofErr w:type="spellStart"/>
+      <w:r>
+        <w:rPr>
+          <w:color w:val="000000"/>
+          <w:sz w:val="27"/>
+          <w:szCs w:val="27"/>
+          <w:shd w:val="clear" w:color="auto" w:fill="FFFFFF"/>
+        </w:rPr>
+        <w:t>Bengio</w:t>
+      </w:r>
+      <w:proofErr w:type="spellEnd"/>
+      <w:r>
+        <w:rPr>
+          <w:color w:val="000000"/>
+          <w:sz w:val="27"/>
+          <w:szCs w:val="27"/>
+          <w:shd w:val="clear" w:color="auto" w:fill="FFFFFF"/>
+        </w:rPr>
+        <w:t>, and P. </w:t>
+      </w:r>
+      <w:proofErr w:type="spellStart"/>
+      <w:r>
+        <w:rPr>
+          <w:color w:val="000000"/>
+          <w:sz w:val="27"/>
+          <w:szCs w:val="27"/>
+          <w:shd w:val="clear" w:color="auto" w:fill="FFFFFF"/>
+        </w:rPr>
+        <w:t>Haffner</w:t>
+      </w:r>
+      <w:proofErr w:type="spellEnd"/>
+      <w:r>
+        <w:rPr>
+          <w:color w:val="000000"/>
+          <w:sz w:val="27"/>
+          <w:szCs w:val="27"/>
+          <w:shd w:val="clear" w:color="auto" w:fill="FFFFFF"/>
+        </w:rPr>
+        <w:t xml:space="preserve">. Gradient-based learning applied to document </w:t>
+      </w:r>
+      <w:proofErr w:type="spellStart"/>
+      <w:r>
+        <w:rPr>
+          <w:color w:val="000000"/>
+          <w:sz w:val="27"/>
+          <w:szCs w:val="27"/>
+          <w:shd w:val="clear" w:color="auto" w:fill="FFFFFF"/>
+        </w:rPr>
+        <w:t>recognition.</w:t>
       </w:r>
       <w:r>
         <w:rPr>
@@ -2396,16 +2898,18 @@
           <w:szCs w:val="27"/>
           <w:shd w:val="clear" w:color="auto" w:fill="FFFFFF"/>
         </w:rPr>
-        <w:t>Proceedings of the IEEE</w:t>
-      </w:r>
-      <w:r>
-        <w:rPr>
+        <w:t>Proceedings</w:t>
+      </w:r>
+      <w:proofErr w:type="spellEnd"/>
+      <w:r>
+        <w:rPr>
+          <w:rStyle w:val="HTMLZitat"/>
           <w:color w:val="000000"/>
           <w:sz w:val="27"/>
           <w:szCs w:val="27"/>
           <w:shd w:val="clear" w:color="auto" w:fill="FFFFFF"/>
         </w:rPr>
-        <w:t xml:space="preserve">, </w:t>
+        <w:t xml:space="preserve"> of the IEEE</w:t>
       </w:r>
       <w:r>
         <w:rPr>
@@ -2414,62 +2918,136 @@
           <w:szCs w:val="27"/>
           <w:shd w:val="clear" w:color="auto" w:fill="FFFFFF"/>
         </w:rPr>
-        <w:t>N</w:t>
-      </w:r>
-      <w:r>
-        <w:rPr>
+        <w:t>, November 1998.</w:t>
+      </w:r>
+    </w:p>
+    <w:p>
+      <w:pPr>
+        <w:rPr>
+          <w:rFonts w:ascii="Arial" w:hAnsi="Arial" w:cs="Arial"/>
           <w:color w:val="000000"/>
-          <w:sz w:val="27"/>
-          <w:szCs w:val="27"/>
-          <w:shd w:val="clear" w:color="auto" w:fill="FFFFFF"/>
-        </w:rPr>
-        <w:t>ovember 1998.</w:t>
-      </w:r>
-    </w:p>
-    <w:p>
+        </w:rPr>
+      </w:pPr>
       <w:r>
         <w:rPr>
           <w:rStyle w:val="apple-converted-space"/>
           <w:rFonts w:ascii="Arial" w:hAnsi="Arial" w:cs="Arial"/>
           <w:color w:val="000000"/>
         </w:rPr>
-        <w:t> </w:t>
-      </w:r>
+        <w:t> [</w:t>
+      </w:r>
+      <w:proofErr w:type="gramStart"/>
       <w:r>
         <w:rPr>
           <w:rStyle w:val="apple-converted-space"/>
           <w:rFonts w:ascii="Arial" w:hAnsi="Arial" w:cs="Arial"/>
           <w:color w:val="000000"/>
         </w:rPr>
-        <w:t>[2 ]</w:t>
-      </w:r>
+        <w:t>2 ]</w:t>
+      </w:r>
+      <w:proofErr w:type="gramEnd"/>
       <w:r>
         <w:rPr>
           <w:rFonts w:ascii="Arial" w:hAnsi="Arial" w:cs="Arial"/>
           <w:color w:val="000000"/>
         </w:rPr>
-        <w:t>Alex Krizhevsky , Ilya Sutskever , Geoffrey E. Hinton</w:t>
-      </w:r>
+        <w:t xml:space="preserve">Alex </w:t>
+      </w:r>
+      <w:proofErr w:type="spellStart"/>
+      <w:proofErr w:type="gramStart"/>
       <w:r>
         <w:rPr>
           <w:rFonts w:ascii="Arial" w:hAnsi="Arial" w:cs="Arial"/>
           <w:color w:val="000000"/>
         </w:rPr>
-        <w:t>, “</w:t>
-      </w:r>
+        <w:t>Krizhevsky</w:t>
+      </w:r>
+      <w:proofErr w:type="spellEnd"/>
       <w:r>
         <w:rPr>
           <w:rFonts w:ascii="Arial" w:hAnsi="Arial" w:cs="Arial"/>
           <w:color w:val="000000"/>
         </w:rPr>
-        <w:t>Imagenet classification with deep convolutional neural networks</w:t>
-      </w:r>
+        <w:t xml:space="preserve"> ,</w:t>
+      </w:r>
+      <w:proofErr w:type="gramEnd"/>
       <w:r>
         <w:rPr>
           <w:rFonts w:ascii="Arial" w:hAnsi="Arial" w:cs="Arial"/>
           <w:color w:val="000000"/>
         </w:rPr>
+        <w:t xml:space="preserve"> </w:t>
+      </w:r>
+      <w:proofErr w:type="spellStart"/>
+      <w:r>
+        <w:rPr>
+          <w:rFonts w:ascii="Arial" w:hAnsi="Arial" w:cs="Arial"/>
+          <w:color w:val="000000"/>
+        </w:rPr>
+        <w:t>Ilya</w:t>
+      </w:r>
+      <w:proofErr w:type="spellEnd"/>
+      <w:r>
+        <w:rPr>
+          <w:rFonts w:ascii="Arial" w:hAnsi="Arial" w:cs="Arial"/>
+          <w:color w:val="000000"/>
+        </w:rPr>
+        <w:t xml:space="preserve"> </w:t>
+      </w:r>
+      <w:proofErr w:type="spellStart"/>
+      <w:r>
+        <w:rPr>
+          <w:rFonts w:ascii="Arial" w:hAnsi="Arial" w:cs="Arial"/>
+          <w:color w:val="000000"/>
+        </w:rPr>
+        <w:t>Sutskever</w:t>
+      </w:r>
+      <w:proofErr w:type="spellEnd"/>
+      <w:r>
+        <w:rPr>
+          <w:rFonts w:ascii="Arial" w:hAnsi="Arial" w:cs="Arial"/>
+          <w:color w:val="000000"/>
+        </w:rPr>
+        <w:t xml:space="preserve"> , Geoffrey E. Hinton, “</w:t>
+      </w:r>
+      <w:proofErr w:type="spellStart"/>
+      <w:r>
+        <w:rPr>
+          <w:rFonts w:ascii="Arial" w:hAnsi="Arial" w:cs="Arial"/>
+          <w:color w:val="000000"/>
+        </w:rPr>
+        <w:t>Imagenet</w:t>
+      </w:r>
+      <w:proofErr w:type="spellEnd"/>
+      <w:r>
+        <w:rPr>
+          <w:rFonts w:ascii="Arial" w:hAnsi="Arial" w:cs="Arial"/>
+          <w:color w:val="000000"/>
+        </w:rPr>
+        <w:t xml:space="preserve"> classification with deep convolutional neural networks</w:t>
+      </w:r>
+      <w:r>
+        <w:rPr>
+          <w:rFonts w:ascii="Arial" w:hAnsi="Arial" w:cs="Arial"/>
+          <w:color w:val="000000"/>
+        </w:rPr>
         <w:t>”, 2012</w:t>
+      </w:r>
+    </w:p>
+    <w:p>
+      <w:r>
+        <w:rPr>
+          <w:rFonts w:ascii="Arial" w:hAnsi="Arial" w:cs="Arial"/>
+          <w:color w:val="000000"/>
+        </w:rPr>
+        <w:t xml:space="preserve">[3] </w:t>
+      </w:r>
+      <w:r>
+        <w:rPr>
+          <w:rFonts w:ascii="Arial" w:hAnsi="Arial" w:cs="Arial"/>
+          <w:color w:val="000000"/>
+        </w:rPr>
+        <w:t>https://github.com/vxy10/ImageAugmentation</w:t>
       </w:r>
     </w:p>
     <w:sectPr>
@@ -3142,7 +3720,6 @@
     <w:next w:val="Standard"/>
     <w:link w:val="berschrift2Zchn"/>
     <w:uiPriority w:val="9"/>
-    <w:semiHidden/>
     <w:unhideWhenUsed/>
     <w:qFormat/>
     <w:rsid w:val="001F7434"/>
@@ -3162,6 +3739,7 @@
   <w:style w:type="character" w:default="1" w:styleId="Absatz-Standardschriftart">
     <w:name w:val="Default Paragraph Font"/>
     <w:uiPriority w:val="1"/>
+    <w:semiHidden/>
     <w:unhideWhenUsed/>
   </w:style>
   <w:style w:type="table" w:default="1" w:styleId="NormaleTabelle">
@@ -3297,7 +3875,6 @@
     <w:basedOn w:val="Absatz-Standardschriftart"/>
     <w:link w:val="berschrift2"/>
     <w:uiPriority w:val="9"/>
-    <w:semiHidden/>
     <w:rsid w:val="001F7434"/>
     <w:rPr>
       <w:rFonts w:asciiTheme="majorHAnsi" w:eastAsiaTheme="majorEastAsia" w:hAnsiTheme="majorHAnsi" w:cstheme="majorBidi"/>

</xml_diff>

<commit_message>
Adding the pdf file for write up
</commit_message>
<xml_diff>
--- a/Write_Up.docx
+++ b/Write_Up.docx
@@ -33,7 +33,7 @@
       <w:r>
         <w:t xml:space="preserve">Email: </w:t>
       </w:r>
-      <w:hyperlink r:id="rId5" w:history="1">
+      <w:hyperlink r:id="rId6" w:history="1">
         <w:r>
           <w:rPr>
             <w:rStyle w:val="Hyperlink"/>
@@ -85,17 +85,12 @@
         <w:t xml:space="preserve"> of this work has been</w:t>
       </w:r>
       <w:r>
-        <w:t xml:space="preserve"> to identify German traffic signs suing a convolutional neural network (CNN) approach. The python code for this project is available on </w:t>
-      </w:r>
-      <w:proofErr w:type="spellStart"/>
-      <w:r>
-        <w:t>github</w:t>
-      </w:r>
-      <w:proofErr w:type="spellEnd"/>
-      <w:r>
-        <w:t xml:space="preserve"> at: </w:t>
-      </w:r>
-      <w:hyperlink r:id="rId6" w:history="1">
+        <w:t xml:space="preserve"> to identify German traffic signs suing a </w:t>
+      </w:r>
+      <w:r>
+        <w:t xml:space="preserve">convolutional neural network (CNN) approach. The python code for this project is available on github at: </w:t>
+      </w:r>
+      <w:hyperlink r:id="rId7" w:history="1">
         <w:r>
           <w:rPr>
             <w:rStyle w:val="Hyperlink"/>
@@ -104,24 +99,17 @@
         </w:r>
       </w:hyperlink>
       <w:r>
-        <w:t xml:space="preserve">, which contains the </w:t>
-      </w:r>
-      <w:proofErr w:type="spellStart"/>
-      <w:r>
-        <w:rPr>
-          <w:highlight w:val="yellow"/>
-        </w:rPr>
-        <w:t>jupyterbook</w:t>
-      </w:r>
-      <w:proofErr w:type="spellEnd"/>
-      <w:r>
-        <w:t xml:space="preserve"> </w:t>
-      </w:r>
-      <w:proofErr w:type="spellStart"/>
-      <w:r>
-        <w:t>contaiing</w:t>
-      </w:r>
-      <w:proofErr w:type="spellEnd"/>
+        <w:t>, which contains the jupyter</w:t>
+      </w:r>
+      <w:r>
+        <w:t xml:space="preserve"> note</w:t>
+      </w:r>
+      <w:r>
+        <w:t xml:space="preserve">book </w:t>
+      </w:r>
+      <w:r>
+        <w:t>containing</w:t>
+      </w:r>
       <w:r>
         <w:t xml:space="preserve"> all the source code</w:t>
       </w:r>
@@ -261,7 +249,7 @@
                     </pic:cNvPicPr>
                   </pic:nvPicPr>
                   <pic:blipFill>
-                    <a:blip r:embed="rId7">
+                    <a:blip r:embed="rId8">
                       <a:extLst>
                         <a:ext uri="{28A0092B-C50C-407E-A947-70E740481C1C}">
                           <a14:useLocalDpi xmlns:a14="http://schemas.microsoft.com/office/drawing/2010/main" val="0"/>
@@ -315,7 +303,7 @@
                     </pic:cNvPicPr>
                   </pic:nvPicPr>
                   <pic:blipFill>
-                    <a:blip r:embed="rId8">
+                    <a:blip r:embed="rId9">
                       <a:extLst>
                         <a:ext uri="{28A0092B-C50C-407E-A947-70E740481C1C}">
                           <a14:useLocalDpi xmlns:a14="http://schemas.microsoft.com/office/drawing/2010/main" val="0"/>
@@ -369,7 +357,7 @@
                     </pic:cNvPicPr>
                   </pic:nvPicPr>
                   <pic:blipFill>
-                    <a:blip r:embed="rId9">
+                    <a:blip r:embed="rId10">
                       <a:extLst>
                         <a:ext uri="{28A0092B-C50C-407E-A947-70E740481C1C}">
                           <a14:useLocalDpi xmlns:a14="http://schemas.microsoft.com/office/drawing/2010/main" val="0"/>
@@ -437,7 +425,7 @@
       <w:r>
         <w:t xml:space="preserve">ilable online at </w:t>
       </w:r>
-      <w:hyperlink r:id="rId10" w:history="1">
+      <w:hyperlink r:id="rId11" w:history="1">
         <w:r>
           <w:rPr>
             <w:rStyle w:val="Hyperlink"/>
@@ -451,15 +439,7 @@
     </w:p>
     <w:p>
       <w:r>
-        <w:t>However, a modified 32 by 32 bit RGB collection of images has been provided in the project repository as a pickled dataset. In the first cell of the project jupyter book. The data is ‘</w:t>
-      </w:r>
-      <w:proofErr w:type="spellStart"/>
-      <w:r>
-        <w:t>unpickled</w:t>
-      </w:r>
-      <w:proofErr w:type="spellEnd"/>
-      <w:r>
-        <w:t>’ and three datasets namely training, validation and test sets are obtained. There are a total of 51389 images from 43 classes. The image breakdown is:</w:t>
+        <w:t>However, a modified 32 by 32 bit RGB collection of images has been provided in the project repository as a pickled dataset. In the first cell of the project jupyter book. The data is ‘unpickled’ and three datasets namely training, validation and test sets are obtained. There are a total of 51389 images from 43 classes. The image breakdown is:</w:t>
       </w:r>
     </w:p>
     <w:p>
@@ -479,15 +459,7 @@
     </w:p>
     <w:p>
       <w:r>
-        <w:t xml:space="preserve">Each image is RGB with dimensions (32, 32, </w:t>
-      </w:r>
-      <w:proofErr w:type="gramStart"/>
-      <w:r>
-        <w:t>3</w:t>
-      </w:r>
-      <w:proofErr w:type="gramEnd"/>
-      <w:r>
-        <w:t>).</w:t>
+        <w:t>Each image is RGB with dimensions (32, 32, 3).</w:t>
       </w:r>
     </w:p>
     <w:p>
@@ -531,7 +503,7 @@
                     </pic:cNvPicPr>
                   </pic:nvPicPr>
                   <pic:blipFill>
-                    <a:blip r:embed="rId11">
+                    <a:blip r:embed="rId12">
                       <a:extLst>
                         <a:ext uri="{28A0092B-C50C-407E-A947-70E740481C1C}">
                           <a14:useLocalDpi xmlns:a14="http://schemas.microsoft.com/office/drawing/2010/main" val="0"/>
@@ -585,7 +557,7 @@
                     </pic:cNvPicPr>
                   </pic:nvPicPr>
                   <pic:blipFill>
-                    <a:blip r:embed="rId12">
+                    <a:blip r:embed="rId13">
                       <a:extLst>
                         <a:ext uri="{28A0092B-C50C-407E-A947-70E740481C1C}">
                           <a14:useLocalDpi xmlns:a14="http://schemas.microsoft.com/office/drawing/2010/main" val="0"/>
@@ -682,23 +654,7 @@
         <w:t>As this training dataset (TD) contains RGB image, there is a case to convert it to grayscale, as it is easier to detect edges as observed in Project 1 of the term. However, traffic signs’ color often give a strong indication and training the CNN to detect colors will be beneficial. Hence, the TD is left as RGB. There is a</w:t>
       </w:r>
       <w:r>
-        <w:t xml:space="preserve"> case to change the dataset to also contain a grayscale layer to aid training on both edges and colors, which will change the image dimensions to (32</w:t>
-      </w:r>
-      <w:proofErr w:type="gramStart"/>
-      <w:r>
-        <w:t>,32,4</w:t>
-      </w:r>
-      <w:proofErr w:type="gramEnd"/>
-      <w:r>
-        <w:t>). However, this has not been implemented. In fact, the only pre-processing done to the images is to limit pixel values each of R</w:t>
-      </w:r>
-      <w:proofErr w:type="gramStart"/>
-      <w:r>
-        <w:t>,G</w:t>
-      </w:r>
-      <w:proofErr w:type="gramEnd"/>
-      <w:r>
-        <w:t xml:space="preserve">, and B channel between -1 and 1. This is done by subtracting 128 from each pixel and dividing by 128. </w:t>
+        <w:t xml:space="preserve"> case to change the dataset to also contain a grayscale layer to aid training on both edges and colors, which will change the image dimensions to (32,32,4). However, this has not been implemented. In fact, the only pre-processing done to the images is to limit pixel values each of R,G, and B channel between -1 and 1. This is done by subtracting 128 from each pixel and dividing by 128. </w:t>
       </w:r>
       <w:r>
         <w:t xml:space="preserve">Figure 3 shows before and after effects of such a normalization. </w:t>
@@ -731,7 +687,7 @@
                     </pic:cNvPicPr>
                   </pic:nvPicPr>
                   <pic:blipFill>
-                    <a:blip r:embed="rId13">
+                    <a:blip r:embed="rId14">
                       <a:extLst>
                         <a:ext uri="{28A0092B-C50C-407E-A947-70E740481C1C}">
                           <a14:useLocalDpi xmlns:a14="http://schemas.microsoft.com/office/drawing/2010/main" val="0"/>
@@ -785,7 +741,7 @@
                     </pic:cNvPicPr>
                   </pic:nvPicPr>
                   <pic:blipFill>
-                    <a:blip r:embed="rId14">
+                    <a:blip r:embed="rId15">
                       <a:extLst>
                         <a:ext uri="{28A0092B-C50C-407E-A947-70E740481C1C}">
                           <a14:useLocalDpi xmlns:a14="http://schemas.microsoft.com/office/drawing/2010/main" val="0"/>
@@ -860,39 +816,13 @@
     </w:p>
     <w:p>
       <w:r>
-        <w:t xml:space="preserve">The model used to for training GTS is the famous </w:t>
-      </w:r>
-      <w:proofErr w:type="spellStart"/>
-      <w:r>
-        <w:t>LeNet</w:t>
-      </w:r>
-      <w:proofErr w:type="spellEnd"/>
-      <w:r>
-        <w:t xml:space="preserve"> model [1]. The reason for choosing this model has been its simplicity, and also the fact that it has worked well with other datasets such MNIST. Simpler models based on deep neural networks with one or two layers might have resulted in more hit and trial which would have increased the hyper-parameters list. </w:t>
-      </w:r>
-      <w:proofErr w:type="gramStart"/>
-      <w:r>
-        <w:t>More deeper</w:t>
-      </w:r>
-      <w:proofErr w:type="gramEnd"/>
-      <w:r>
-        <w:t xml:space="preserve"> networks such as </w:t>
-      </w:r>
-      <w:proofErr w:type="spellStart"/>
-      <w:r>
-        <w:t>AlexNet</w:t>
-      </w:r>
-      <w:proofErr w:type="spellEnd"/>
-      <w:r>
-        <w:t xml:space="preserve"> [2] would have been too complicated for TD with relatively few classes. The architecture of the </w:t>
-      </w:r>
-      <w:proofErr w:type="spellStart"/>
-      <w:r>
-        <w:t>LeNet</w:t>
-      </w:r>
-      <w:proofErr w:type="spellEnd"/>
-      <w:r>
-        <w:t xml:space="preserve"> model is shown in Table 1.</w:t>
+        <w:t xml:space="preserve">The model used to for training GTS is the famous LeNet model [1]. The reason for choosing this model has been its simplicity, and also the fact that it has worked well with other datasets such MNIST. Simpler models based on deep neural networks with one or two layers might have resulted in more hit and trial which would have increased the hyper-parameters list. </w:t>
+      </w:r>
+      <w:r>
+        <w:t>Deeper</w:t>
+      </w:r>
+      <w:r>
+        <w:t xml:space="preserve"> networks such as AlexNet [2] would have been too complicated for TD with relatively few classes. The architecture of the LeNet model is shown in Table 1.</w:t>
       </w:r>
     </w:p>
     <w:p>
@@ -1035,11 +965,9 @@
             <w:tcW w:w="3021" w:type="dxa"/>
           </w:tcPr>
           <w:p>
-            <w:proofErr w:type="spellStart"/>
             <w:r>
               <w:t>Relu</w:t>
             </w:r>
-            <w:proofErr w:type="spellEnd"/>
           </w:p>
         </w:tc>
       </w:tr>
@@ -1179,11 +1107,9 @@
             <w:tcW w:w="3021" w:type="dxa"/>
           </w:tcPr>
           <w:p>
-            <w:proofErr w:type="spellStart"/>
             <w:r>
               <w:t>Relu</w:t>
             </w:r>
-            <w:proofErr w:type="spellEnd"/>
           </w:p>
         </w:tc>
       </w:tr>
@@ -1301,11 +1227,9 @@
             <w:tcW w:w="3021" w:type="dxa"/>
           </w:tcPr>
           <w:p>
-            <w:proofErr w:type="spellStart"/>
             <w:r>
               <w:t>Relu</w:t>
             </w:r>
-            <w:proofErr w:type="spellEnd"/>
           </w:p>
         </w:tc>
       </w:tr>
@@ -1401,11 +1325,9 @@
             <w:tcW w:w="3021" w:type="dxa"/>
           </w:tcPr>
           <w:p>
-            <w:proofErr w:type="spellStart"/>
             <w:r>
               <w:t>Relu</w:t>
             </w:r>
-            <w:proofErr w:type="spellEnd"/>
           </w:p>
         </w:tc>
       </w:tr>
@@ -1479,11 +1401,9 @@
             <w:tcW w:w="3021" w:type="dxa"/>
           </w:tcPr>
           <w:p>
-            <w:proofErr w:type="spellStart"/>
             <w:r>
               <w:t>Relu</w:t>
             </w:r>
-            <w:proofErr w:type="spellEnd"/>
           </w:p>
         </w:tc>
       </w:tr>
@@ -1508,21 +1428,13 @@
     </w:p>
     <w:p>
       <w:r>
-        <w:t xml:space="preserve">This choice has been made to reduce the </w:t>
-      </w:r>
-      <w:proofErr w:type="spellStart"/>
-      <w:r>
-        <w:t>hyperparam</w:t>
+        <w:t>This choice has been made to reduce the hyperparam</w:t>
       </w:r>
       <w:r>
         <w:t>e</w:t>
       </w:r>
       <w:r>
-        <w:t>ters</w:t>
-      </w:r>
-      <w:proofErr w:type="spellEnd"/>
-      <w:r>
-        <w:t xml:space="preserve"> as learning rate for the Adam optimizer can be left untouched. Other optimizers such as gradient descent or stochastic gradient descent would </w:t>
+        <w:t xml:space="preserve">ters as learning rate for the Adam optimizer can be left untouched. Other optimizers such as gradient descent or stochastic gradient descent would </w:t>
       </w:r>
       <w:r>
         <w:t>affect performance</w:t>
@@ -1560,11 +1472,9 @@
       <w:r>
         <w:t>Figure 4, 5</w:t>
       </w:r>
-      <w:proofErr w:type="gramStart"/>
-      <w:r>
-        <w:t>,6</w:t>
-      </w:r>
-      <w:proofErr w:type="gramEnd"/>
+      <w:r>
+        <w:t>, 6</w:t>
+      </w:r>
       <w:r>
         <w:t xml:space="preserve"> show the accuracy and loss for training and validation datasets, using batch sizes of 64,128, and 256.</w:t>
       </w:r>
@@ -1606,7 +1516,7 @@
                     </pic:cNvPicPr>
                   </pic:nvPicPr>
                   <pic:blipFill>
-                    <a:blip r:embed="rId15">
+                    <a:blip r:embed="rId16">
                       <a:extLst>
                         <a:ext uri="{28A0092B-C50C-407E-A947-70E740481C1C}">
                           <a14:useLocalDpi xmlns:a14="http://schemas.microsoft.com/office/drawing/2010/main" val="0"/>
@@ -1660,7 +1570,7 @@
                     </pic:cNvPicPr>
                   </pic:nvPicPr>
                   <pic:blipFill>
-                    <a:blip r:embed="rId16">
+                    <a:blip r:embed="rId17">
                       <a:extLst>
                         <a:ext uri="{28A0092B-C50C-407E-A947-70E740481C1C}">
                           <a14:useLocalDpi xmlns:a14="http://schemas.microsoft.com/office/drawing/2010/main" val="0"/>
@@ -1749,7 +1659,7 @@
                     </pic:cNvPicPr>
                   </pic:nvPicPr>
                   <pic:blipFill>
-                    <a:blip r:embed="rId17">
+                    <a:blip r:embed="rId18">
                       <a:extLst>
                         <a:ext uri="{28A0092B-C50C-407E-A947-70E740481C1C}">
                           <a14:useLocalDpi xmlns:a14="http://schemas.microsoft.com/office/drawing/2010/main" val="0"/>
@@ -1803,7 +1713,7 @@
                     </pic:cNvPicPr>
                   </pic:nvPicPr>
                   <pic:blipFill>
-                    <a:blip r:embed="rId18">
+                    <a:blip r:embed="rId19">
                       <a:extLst>
                         <a:ext uri="{28A0092B-C50C-407E-A947-70E740481C1C}">
                           <a14:useLocalDpi xmlns:a14="http://schemas.microsoft.com/office/drawing/2010/main" val="0"/>
@@ -1899,7 +1809,7 @@
                     </pic:cNvPicPr>
                   </pic:nvPicPr>
                   <pic:blipFill>
-                    <a:blip r:embed="rId19">
+                    <a:blip r:embed="rId20">
                       <a:extLst>
                         <a:ext uri="{28A0092B-C50C-407E-A947-70E740481C1C}">
                           <a14:useLocalDpi xmlns:a14="http://schemas.microsoft.com/office/drawing/2010/main" val="0"/>
@@ -1953,7 +1863,7 @@
                     </pic:cNvPicPr>
                   </pic:nvPicPr>
                   <pic:blipFill>
-                    <a:blip r:embed="rId20">
+                    <a:blip r:embed="rId21">
                       <a:extLst>
                         <a:ext uri="{28A0092B-C50C-407E-A947-70E740481C1C}">
                           <a14:useLocalDpi xmlns:a14="http://schemas.microsoft.com/office/drawing/2010/main" val="0"/>
@@ -2024,15 +1934,7 @@
     <w:p>
       <w:r>
         <w:lastRenderedPageBreak/>
-        <w:t xml:space="preserve">To avoid overfitting, two techniques have been employed. Firstly data augmentation is employed to increase number of images for training. Moreover, </w:t>
-      </w:r>
-      <w:proofErr w:type="spellStart"/>
-      <w:r>
-        <w:t>dropoff</w:t>
-      </w:r>
-      <w:proofErr w:type="spellEnd"/>
-      <w:r>
-        <w:t xml:space="preserve"> of 50% is introduced on the last two fully connected layers. </w:t>
+        <w:t xml:space="preserve">To avoid overfitting, two techniques have been employed. Firstly data augmentation is employed to increase number of images for training. Moreover, dropoff of 50% is introduced on the last two fully connected layers. </w:t>
       </w:r>
     </w:p>
     <w:p>
@@ -2059,7 +1961,7 @@
                     </pic:cNvPicPr>
                   </pic:nvPicPr>
                   <pic:blipFill>
-                    <a:blip r:embed="rId21">
+                    <a:blip r:embed="rId22">
                       <a:extLst>
                         <a:ext uri="{28A0092B-C50C-407E-A947-70E740481C1C}">
                           <a14:useLocalDpi xmlns:a14="http://schemas.microsoft.com/office/drawing/2010/main" val="0"/>
@@ -2243,6 +2145,7 @@
           <w:color w:val="000000"/>
           <w:sz w:val="21"/>
           <w:szCs w:val="21"/>
+          <w:lang w:val="en-US"/>
         </w:rPr>
       </w:pPr>
       <w:r>
@@ -2250,26 +2153,9 @@
           <w:color w:val="000000"/>
           <w:sz w:val="21"/>
           <w:szCs w:val="21"/>
-        </w:rPr>
-        <w:t xml:space="preserve">Training </w:t>
-      </w:r>
-      <w:proofErr w:type="spellStart"/>
-      <w:r>
-        <w:rPr>
-          <w:color w:val="000000"/>
-          <w:sz w:val="21"/>
-          <w:szCs w:val="21"/>
-        </w:rPr>
-        <w:t>Accuracy</w:t>
-      </w:r>
-      <w:proofErr w:type="spellEnd"/>
-      <w:r>
-        <w:rPr>
-          <w:color w:val="000000"/>
-          <w:sz w:val="21"/>
-          <w:szCs w:val="21"/>
-        </w:rPr>
-        <w:t xml:space="preserve"> = 0.962</w:t>
+          <w:lang w:val="en-US"/>
+        </w:rPr>
+        <w:t>Training Accuracy = 0.962</w:t>
       </w:r>
     </w:p>
     <w:p>
@@ -2282,6 +2168,7 @@
           <w:color w:val="000000"/>
           <w:sz w:val="21"/>
           <w:szCs w:val="21"/>
+          <w:lang w:val="en-US"/>
         </w:rPr>
       </w:pPr>
       <w:r>
@@ -2289,26 +2176,9 @@
           <w:color w:val="000000"/>
           <w:sz w:val="21"/>
           <w:szCs w:val="21"/>
-        </w:rPr>
-        <w:t xml:space="preserve">Validation </w:t>
-      </w:r>
-      <w:proofErr w:type="spellStart"/>
-      <w:r>
-        <w:rPr>
-          <w:color w:val="000000"/>
-          <w:sz w:val="21"/>
-          <w:szCs w:val="21"/>
-        </w:rPr>
-        <w:t>Accuracy</w:t>
-      </w:r>
-      <w:proofErr w:type="spellEnd"/>
-      <w:r>
-        <w:rPr>
-          <w:color w:val="000000"/>
-          <w:sz w:val="21"/>
-          <w:szCs w:val="21"/>
-        </w:rPr>
-        <w:t xml:space="preserve"> = 0.992</w:t>
+          <w:lang w:val="en-US"/>
+        </w:rPr>
+        <w:t>Validation Accuracy = 0.992</w:t>
       </w:r>
     </w:p>
     <w:p>
@@ -2328,11 +2198,9 @@
       <w:r>
         <w:t xml:space="preserve">Adding </w:t>
       </w:r>
-      <w:proofErr w:type="gramStart"/>
-      <w:r>
-        <w:t>New</w:t>
-      </w:r>
-      <w:proofErr w:type="gramEnd"/>
+      <w:r>
+        <w:t>new</w:t>
+      </w:r>
       <w:r>
         <w:t xml:space="preserve"> images from Web</w:t>
       </w:r>
@@ -2369,7 +2237,7 @@
                     </pic:cNvPicPr>
                   </pic:nvPicPr>
                   <pic:blipFill>
-                    <a:blip r:embed="rId22">
+                    <a:blip r:embed="rId23">
                       <a:extLst>
                         <a:ext uri="{28A0092B-C50C-407E-A947-70E740481C1C}">
                           <a14:useLocalDpi xmlns:a14="http://schemas.microsoft.com/office/drawing/2010/main" val="0"/>
@@ -2423,7 +2291,7 @@
                     </pic:cNvPicPr>
                   </pic:nvPicPr>
                   <pic:blipFill>
-                    <a:blip r:embed="rId23">
+                    <a:blip r:embed="rId24">
                       <a:extLst>
                         <a:ext uri="{28A0092B-C50C-407E-A947-70E740481C1C}">
                           <a14:useLocalDpi xmlns:a14="http://schemas.microsoft.com/office/drawing/2010/main" val="0"/>
@@ -2477,7 +2345,7 @@
                     </pic:cNvPicPr>
                   </pic:nvPicPr>
                   <pic:blipFill>
-                    <a:blip r:embed="rId24">
+                    <a:blip r:embed="rId25">
                       <a:extLst>
                         <a:ext uri="{28A0092B-C50C-407E-A947-70E740481C1C}">
                           <a14:useLocalDpi xmlns:a14="http://schemas.microsoft.com/office/drawing/2010/main" val="0"/>
@@ -2526,60 +2394,6 @@
                 <pic:pic xmlns:pic="http://schemas.openxmlformats.org/drawingml/2006/picture">
                   <pic:nvPicPr>
                     <pic:cNvPr id="0" name="Picture 4" descr="C:\Users\iiss\Desktop\images2\4.jpg"/>
-                    <pic:cNvPicPr>
-                      <a:picLocks noChangeAspect="1" noChangeArrowheads="1"/>
-                    </pic:cNvPicPr>
-                  </pic:nvPicPr>
-                  <pic:blipFill>
-                    <a:blip r:embed="rId25">
-                      <a:extLst>
-                        <a:ext uri="{28A0092B-C50C-407E-A947-70E740481C1C}">
-                          <a14:useLocalDpi xmlns:a14="http://schemas.microsoft.com/office/drawing/2010/main" val="0"/>
-                        </a:ext>
-                      </a:extLst>
-                    </a:blip>
-                    <a:srcRect/>
-                    <a:stretch>
-                      <a:fillRect/>
-                    </a:stretch>
-                  </pic:blipFill>
-                  <pic:spPr bwMode="auto">
-                    <a:xfrm>
-                      <a:off x="0" y="0"/>
-                      <a:ext cx="2619375" cy="1743075"/>
-                    </a:xfrm>
-                    <a:prstGeom prst="rect">
-                      <a:avLst/>
-                    </a:prstGeom>
-                    <a:noFill/>
-                    <a:ln>
-                      <a:noFill/>
-                    </a:ln>
-                  </pic:spPr>
-                </pic:pic>
-              </a:graphicData>
-            </a:graphic>
-          </wp:inline>
-        </w:drawing>
-      </w:r>
-      <w:r>
-        <w:rPr>
-          <w:noProof/>
-          <w:lang w:val="de-DE" w:eastAsia="de-DE"/>
-        </w:rPr>
-        <w:drawing>
-          <wp:inline distT="0" distB="0" distL="0" distR="0">
-            <wp:extent cx="2619375" cy="1743075"/>
-            <wp:effectExtent l="0" t="0" r="9525" b="9525"/>
-            <wp:docPr id="12" name="Grafik 12" descr="C:\Users\iiss\Desktop\images2\5.jpg"/>
-            <wp:cNvGraphicFramePr>
-              <a:graphicFrameLocks xmlns:a="http://schemas.openxmlformats.org/drawingml/2006/main" noChangeAspect="1"/>
-            </wp:cNvGraphicFramePr>
-            <a:graphic xmlns:a="http://schemas.openxmlformats.org/drawingml/2006/main">
-              <a:graphicData uri="http://schemas.openxmlformats.org/drawingml/2006/picture">
-                <pic:pic xmlns:pic="http://schemas.openxmlformats.org/drawingml/2006/picture">
-                  <pic:nvPicPr>
-                    <pic:cNvPr id="0" name="Picture 5" descr="C:\Users\iiss\Desktop\images2\5.jpg"/>
                     <pic:cNvPicPr>
                       <a:picLocks noChangeAspect="1" noChangeArrowheads="1"/>
                     </pic:cNvPicPr>
@@ -2616,6 +2430,60 @@
           </wp:inline>
         </w:drawing>
       </w:r>
+      <w:r>
+        <w:rPr>
+          <w:noProof/>
+          <w:lang w:val="de-DE" w:eastAsia="de-DE"/>
+        </w:rPr>
+        <w:drawing>
+          <wp:inline distT="0" distB="0" distL="0" distR="0">
+            <wp:extent cx="2619375" cy="1743075"/>
+            <wp:effectExtent l="0" t="0" r="9525" b="9525"/>
+            <wp:docPr id="12" name="Grafik 12" descr="C:\Users\iiss\Desktop\images2\5.jpg"/>
+            <wp:cNvGraphicFramePr>
+              <a:graphicFrameLocks xmlns:a="http://schemas.openxmlformats.org/drawingml/2006/main" noChangeAspect="1"/>
+            </wp:cNvGraphicFramePr>
+            <a:graphic xmlns:a="http://schemas.openxmlformats.org/drawingml/2006/main">
+              <a:graphicData uri="http://schemas.openxmlformats.org/drawingml/2006/picture">
+                <pic:pic xmlns:pic="http://schemas.openxmlformats.org/drawingml/2006/picture">
+                  <pic:nvPicPr>
+                    <pic:cNvPr id="0" name="Picture 5" descr="C:\Users\iiss\Desktop\images2\5.jpg"/>
+                    <pic:cNvPicPr>
+                      <a:picLocks noChangeAspect="1" noChangeArrowheads="1"/>
+                    </pic:cNvPicPr>
+                  </pic:nvPicPr>
+                  <pic:blipFill>
+                    <a:blip r:embed="rId27">
+                      <a:extLst>
+                        <a:ext uri="{28A0092B-C50C-407E-A947-70E740481C1C}">
+                          <a14:useLocalDpi xmlns:a14="http://schemas.microsoft.com/office/drawing/2010/main" val="0"/>
+                        </a:ext>
+                      </a:extLst>
+                    </a:blip>
+                    <a:srcRect/>
+                    <a:stretch>
+                      <a:fillRect/>
+                    </a:stretch>
+                  </pic:blipFill>
+                  <pic:spPr bwMode="auto">
+                    <a:xfrm>
+                      <a:off x="0" y="0"/>
+                      <a:ext cx="2619375" cy="1743075"/>
+                    </a:xfrm>
+                    <a:prstGeom prst="rect">
+                      <a:avLst/>
+                    </a:prstGeom>
+                    <a:noFill/>
+                    <a:ln>
+                      <a:noFill/>
+                    </a:ln>
+                  </pic:spPr>
+                </pic:pic>
+              </a:graphicData>
+            </a:graphic>
+          </wp:inline>
+        </w:drawing>
+      </w:r>
     </w:p>
     <w:p/>
     <w:p>
@@ -2645,10 +2513,7 @@
         <w:keepNext/>
       </w:pPr>
       <w:r>
-        <w:t xml:space="preserve">The accuracy on these images and the predicted probabilities are summarized </w:t>
-      </w:r>
-      <w:r>
-        <w:t>inside the jupyter notebook and the html file.</w:t>
+        <w:t>The accuracy on these images and the predicted probabilities are summarized inside the jupyter notebook and the html file.</w:t>
       </w:r>
     </w:p>
     <w:p/>
@@ -2684,12 +2549,7 @@
     <w:p>
       <w:r>
         <w:lastRenderedPageBreak/>
-        <w:t>A sample figure showing prediction probabilities in bar chart, along with original and detected images,</w:t>
-      </w:r>
-      <w:bookmarkStart w:id="0" w:name="_GoBack"/>
-      <w:bookmarkEnd w:id="0"/>
-      <w:r>
-        <w:t xml:space="preserve"> is given below</w:t>
+        <w:t>A sample figure showing prediction probabilities in bar chart, along with original and detected images, is given below</w:t>
       </w:r>
     </w:p>
     <w:p>
@@ -2716,7 +2576,7 @@
                     </pic:cNvPicPr>
                   </pic:nvPicPr>
                   <pic:blipFill>
-                    <a:blip r:embed="rId27">
+                    <a:blip r:embed="rId28">
                       <a:extLst>
                         <a:ext uri="{28A0092B-C50C-407E-A947-70E740481C1C}">
                           <a14:useLocalDpi xmlns:a14="http://schemas.microsoft.com/office/drawing/2010/main" val="0"/>
@@ -2765,24 +2625,10 @@
         <w:t xml:space="preserve">The code for visualizing layers of the CNN is shown in </w:t>
       </w:r>
       <w:r>
-        <w:rPr>
-          <w:highlight w:val="yellow"/>
-        </w:rPr>
         <w:t xml:space="preserve">Cell 7a and </w:t>
       </w:r>
-      <w:proofErr w:type="gramStart"/>
-      <w:r>
-        <w:rPr>
-          <w:highlight w:val="yellow"/>
-        </w:rPr>
-        <w:t>7b</w:t>
-      </w:r>
-      <w:r>
-        <w:t xml:space="preserve"> .</w:t>
-      </w:r>
-      <w:proofErr w:type="gramEnd"/>
-      <w:r>
-        <w:t xml:space="preserve"> </w:t>
+      <w:r>
+        <w:t xml:space="preserve">7b. </w:t>
       </w:r>
       <w:r>
         <w:t>Figure 7</w:t>
@@ -2800,7 +2646,10 @@
         <w:t>lutions layers having depths of</w:t>
       </w:r>
       <w:r>
-        <w:t xml:space="preserve"> 6 and 16 each. Here it can be seen that the first layer can detect different edges in the figure while the batch of filters in the next layer collect more features about </w:t>
+        <w:t xml:space="preserve"> 6 and 16 each. Here it can be seen that the first layer can detect different</w:t>
+      </w:r>
+      <w:r>
+        <w:t xml:space="preserve"> edges in the figure while the batch of filters in the next layer collect more features about </w:t>
       </w:r>
       <w:r>
         <w:t>the</w:t>
@@ -2836,7 +2685,7 @@
                     </pic:cNvPicPr>
                   </pic:nvPicPr>
                   <pic:blipFill>
-                    <a:blip r:embed="rId28">
+                    <a:blip r:embed="rId29">
                       <a:extLst>
                         <a:ext uri="{28A0092B-C50C-407E-A947-70E740481C1C}">
                           <a14:useLocalDpi xmlns:a14="http://schemas.microsoft.com/office/drawing/2010/main" val="0"/>
@@ -2893,6 +2742,9 @@
       <w:r>
         <w:fldChar w:fldCharType="end"/>
       </w:r>
+      <w:r>
+        <w:t>: Sample image from training data</w:t>
+      </w:r>
     </w:p>
     <w:p>
       <w:pPr>
@@ -2936,7 +2788,7 @@
                     </pic:cNvPicPr>
                   </pic:nvPicPr>
                   <pic:blipFill>
-                    <a:blip r:embed="rId29">
+                    <a:blip r:embed="rId30">
                       <a:extLst>
                         <a:ext uri="{28A0092B-C50C-407E-A947-70E740481C1C}">
                           <a14:useLocalDpi xmlns:a14="http://schemas.microsoft.com/office/drawing/2010/main" val="0"/>
@@ -2972,6 +2824,7 @@
       <w:pPr>
         <w:pStyle w:val="Beschriftung"/>
       </w:pPr>
+      <w:bookmarkStart w:id="0" w:name="_GoBack"/>
       <w:r>
         <w:t xml:space="preserve">Figure </w:t>
       </w:r>
@@ -2993,7 +2846,11 @@
       <w:r>
         <w:fldChar w:fldCharType="end"/>
       </w:r>
-    </w:p>
+      <w:r>
+        <w:t xml:space="preserve">: Output after the first activation layer </w:t>
+      </w:r>
+    </w:p>
+    <w:bookmarkEnd w:id="0"/>
     <w:p>
       <w:pPr>
         <w:pStyle w:val="berschrift1"/>
@@ -3005,10 +2862,18 @@
     <w:p>
       <w:pPr>
         <w:keepNext/>
-      </w:pPr>
-      <w:r>
-        <w:rPr>
+        <w:rPr>
+          <w:i/>
+          <w:sz w:val="20"/>
+          <w:szCs w:val="20"/>
+        </w:rPr>
+      </w:pPr>
+      <w:r>
+        <w:rPr>
+          <w:i/>
           <w:noProof/>
+          <w:sz w:val="20"/>
+          <w:szCs w:val="20"/>
           <w:lang w:val="de-DE" w:eastAsia="de-DE"/>
         </w:rPr>
         <w:drawing>
@@ -3029,7 +2894,7 @@
                     </pic:cNvPicPr>
                   </pic:nvPicPr>
                   <pic:blipFill>
-                    <a:blip r:embed="rId30" cstate="print">
+                    <a:blip r:embed="rId31" cstate="print">
                       <a:extLst>
                         <a:ext uri="{28A0092B-C50C-407E-A947-70E740481C1C}">
                           <a14:useLocalDpi xmlns:a14="http://schemas.microsoft.com/office/drawing/2010/main" val="0"/>
@@ -3061,25 +2926,85 @@
         </w:drawing>
       </w:r>
       <w:r>
+        <w:rPr>
+          <w:i/>
+          <w:sz w:val="20"/>
+          <w:szCs w:val="20"/>
+        </w:rPr>
         <w:t xml:space="preserve">Figure </w:t>
       </w:r>
       <w:r>
+        <w:rPr>
+          <w:i/>
+          <w:sz w:val="20"/>
+          <w:szCs w:val="20"/>
+        </w:rPr>
         <w:fldChar w:fldCharType="begin"/>
       </w:r>
       <w:r>
+        <w:rPr>
+          <w:i/>
+          <w:sz w:val="20"/>
+          <w:szCs w:val="20"/>
+        </w:rPr>
         <w:instrText xml:space="preserve"> SEQ Figure \* ARABIC </w:instrText>
       </w:r>
       <w:r>
+        <w:rPr>
+          <w:i/>
+          <w:sz w:val="20"/>
+          <w:szCs w:val="20"/>
+        </w:rPr>
         <w:fldChar w:fldCharType="separate"/>
       </w:r>
       <w:r>
         <w:rPr>
+          <w:i/>
           <w:noProof/>
+          <w:sz w:val="20"/>
+          <w:szCs w:val="20"/>
         </w:rPr>
         <w:t>9</w:t>
       </w:r>
       <w:r>
+        <w:rPr>
+          <w:i/>
+          <w:sz w:val="20"/>
+          <w:szCs w:val="20"/>
+        </w:rPr>
         <w:fldChar w:fldCharType="end"/>
+      </w:r>
+      <w:r>
+        <w:rPr>
+          <w:i/>
+          <w:sz w:val="20"/>
+          <w:szCs w:val="20"/>
+        </w:rPr>
+        <w:t xml:space="preserve">: </w:t>
+      </w:r>
+      <w:r>
+        <w:rPr>
+          <w:i/>
+          <w:sz w:val="20"/>
+          <w:szCs w:val="20"/>
+        </w:rPr>
+        <w:t xml:space="preserve">Output after the </w:t>
+      </w:r>
+      <w:r>
+        <w:rPr>
+          <w:i/>
+          <w:sz w:val="20"/>
+          <w:szCs w:val="20"/>
+        </w:rPr>
+        <w:t xml:space="preserve">second </w:t>
+      </w:r>
+      <w:r>
+        <w:rPr>
+          <w:i/>
+          <w:sz w:val="20"/>
+          <w:szCs w:val="20"/>
+        </w:rPr>
+        <w:t>activation layer</w:t>
       </w:r>
     </w:p>
     <w:p/>
@@ -3372,7 +3297,7 @@
         </w:rPr>
         <w:t xml:space="preserve">[3] </w:t>
       </w:r>
-      <w:hyperlink r:id="rId31" w:history="1">
+      <w:hyperlink r:id="rId32" w:history="1">
         <w:r>
           <w:rPr>
             <w:rStyle w:val="Hyperlink"/>
@@ -4296,6 +4221,37 @@
       <w:lang w:eastAsia="de-DE"/>
     </w:rPr>
   </w:style>
+  <w:style w:type="paragraph" w:styleId="Sprechblasentext">
+    <w:name w:val="Balloon Text"/>
+    <w:basedOn w:val="Standard"/>
+    <w:link w:val="SprechblasentextZchn"/>
+    <w:uiPriority w:val="99"/>
+    <w:semiHidden/>
+    <w:unhideWhenUsed/>
+    <w:rsid w:val="00CD0740"/>
+    <w:pPr>
+      <w:spacing w:after="0" w:line="240" w:lineRule="auto"/>
+    </w:pPr>
+    <w:rPr>
+      <w:rFonts w:ascii="Segoe UI" w:hAnsi="Segoe UI" w:cs="Segoe UI"/>
+      <w:sz w:val="18"/>
+      <w:szCs w:val="18"/>
+    </w:rPr>
+  </w:style>
+  <w:style w:type="character" w:customStyle="1" w:styleId="SprechblasentextZchn">
+    <w:name w:val="Sprechblasentext Zchn"/>
+    <w:basedOn w:val="Absatz-Standardschriftart"/>
+    <w:link w:val="Sprechblasentext"/>
+    <w:uiPriority w:val="99"/>
+    <w:semiHidden/>
+    <w:rsid w:val="00CD0740"/>
+    <w:rPr>
+      <w:rFonts w:ascii="Segoe UI" w:hAnsi="Segoe UI" w:cs="Segoe UI"/>
+      <w:sz w:val="18"/>
+      <w:szCs w:val="18"/>
+      <w:lang w:val="en-US"/>
+    </w:rPr>
+  </w:style>
 </w:styles>
 </file>
 
@@ -4558,4 +4514,16 @@
     </a:ext>
   </a:extLst>
 </a:theme>
+</file>
+
+<file path=customXml/item1.xml><?xml version="1.0" encoding="utf-8"?>
+<b:Sources xmlns:b="http://schemas.openxmlformats.org/officeDocument/2006/bibliography" xmlns="http://schemas.openxmlformats.org/officeDocument/2006/bibliography" SelectedStyle="\APASixthEditionOfficeOnline.xsl" StyleName="APA" Version="6"/>
+</file>
+
+<file path=customXml/itemProps1.xml><?xml version="1.0" encoding="utf-8"?>
+<ds:datastoreItem xmlns:ds="http://schemas.openxmlformats.org/officeDocument/2006/customXml" ds:itemID="{D5657F09-CC73-4F16-B07E-F67073B0ECD4}">
+  <ds:schemaRefs>
+    <ds:schemaRef ds:uri="http://schemas.openxmlformats.org/officeDocument/2006/bibliography"/>
+  </ds:schemaRefs>
+</ds:datastoreItem>
 </file>
</xml_diff>